<commit_message>
Update test cases document
</commit_message>
<xml_diff>
--- a/artifacts/05_TestCases.docx
+++ b/artifacts/05_TestCases.docx
@@ -1423,19 +1423,7 @@
             <w:spacing w:after="60" w:before="240" w:line="240" w:lineRule="auto"/>
             <w:ind w:left="0" w:right="720" w:firstLine="0"/>
             <w:jc w:val="left"/>
-            <w:rPr>
-              <w:rFonts w:ascii="Times New Roman" w:cs="Times New Roman" w:eastAsia="Times New Roman" w:hAnsi="Times New Roman"/>
-              <w:b w:val="0"/>
-              <w:i w:val="0"/>
-              <w:smallCaps w:val="0"/>
-              <w:strike w:val="0"/>
-              <w:color w:val="000000"/>
-              <w:sz w:val="24"/>
-              <w:szCs w:val="24"/>
-              <w:u w:val="none"/>
-              <w:shd w:fill="auto" w:val="clear"/>
-              <w:vertAlign w:val="baseline"/>
-            </w:rPr>
+            <w:rPr/>
           </w:pPr>
           <w:r>
             <w:fldChar w:fldCharType="end"/>
@@ -1455,7 +1443,7 @@
               <w:vertAlign w:val="baseline"/>
               <w:rtl w:val="0"/>
             </w:rPr>
-            <w:t xml:space="preserve">2.</w:t>
+            <w:t xml:space="preserve">2-5.</w:t>
           </w:r>
           <w:r>
             <w:rPr>
@@ -1545,6 +1533,127 @@
             </w:rPr>
             <w:t xml:space="preserve">…8</w:t>
           </w:r>
+        </w:p>
+        <w:p>
+          <w:pPr>
+            <w:keepNext w:val="0"/>
+            <w:keepLines w:val="0"/>
+            <w:pageBreakBefore w:val="0"/>
+            <w:widowControl w:val="0"/>
+            <w:pBdr>
+              <w:top w:space="0" w:sz="0" w:val="nil"/>
+              <w:left w:space="0" w:sz="0" w:val="nil"/>
+              <w:bottom w:space="0" w:sz="0" w:val="nil"/>
+              <w:right w:space="0" w:sz="0" w:val="nil"/>
+              <w:between w:space="0" w:sz="0" w:val="nil"/>
+            </w:pBdr>
+            <w:shd w:fill="auto" w:val="clear"/>
+            <w:tabs>
+              <w:tab w:val="right" w:leader="none" w:pos="9360"/>
+              <w:tab w:val="left" w:leader="none" w:pos="432"/>
+            </w:tabs>
+            <w:spacing w:after="60" w:before="240" w:line="240" w:lineRule="auto"/>
+            <w:ind w:left="0" w:right="720" w:firstLine="0"/>
+            <w:rPr/>
+          </w:pPr>
+          <w:r>
+            <w:rPr>
+              <w:rtl w:val="0"/>
+            </w:rPr>
+            <w:t xml:space="preserve">3.</w:t>
+          </w:r>
+          <w:r>
+            <w:rPr>
+              <w:sz w:val="24"/>
+              <w:szCs w:val="24"/>
+              <w:rtl w:val="0"/>
+            </w:rPr>
+            <w:tab/>
+          </w:r>
+          <w:r>
+            <w:rPr>
+              <w:rtl w:val="0"/>
+            </w:rPr>
+            <w:t xml:space="preserve"> Environmental needs                                                                                                                               </w:t>
+            <w:tab/>
+            <w:t xml:space="preserve">8</w:t>
+          </w:r>
+        </w:p>
+        <w:p>
+          <w:pPr>
+            <w:keepNext w:val="0"/>
+            <w:keepLines w:val="0"/>
+            <w:pageBreakBefore w:val="0"/>
+            <w:widowControl w:val="0"/>
+            <w:pBdr>
+              <w:top w:space="0" w:sz="0" w:val="nil"/>
+              <w:left w:space="0" w:sz="0" w:val="nil"/>
+              <w:bottom w:space="0" w:sz="0" w:val="nil"/>
+              <w:right w:space="0" w:sz="0" w:val="nil"/>
+              <w:between w:space="0" w:sz="0" w:val="nil"/>
+            </w:pBdr>
+            <w:shd w:fill="auto" w:val="clear"/>
+            <w:tabs>
+              <w:tab w:val="right" w:leader="none" w:pos="9360"/>
+              <w:tab w:val="left" w:leader="none" w:pos="432"/>
+            </w:tabs>
+            <w:spacing w:after="60" w:before="240" w:line="240" w:lineRule="auto"/>
+            <w:ind w:left="0" w:right="720" w:firstLine="0"/>
+            <w:rPr/>
+          </w:pPr>
+          <w:r>
+            <w:rPr>
+              <w:rtl w:val="0"/>
+            </w:rPr>
+            <w:tab/>
+          </w:r>
+          <w:r>
+            <w:rPr>
+              <w:b w:val="1"/>
+              <w:i w:val="1"/>
+              <w:rtl w:val="0"/>
+            </w:rPr>
+            <w:t xml:space="preserve">3</w:t>
+          </w:r>
+          <w:r>
+            <w:rPr>
+              <w:b w:val="1"/>
+              <w:i w:val="1"/>
+              <w:rtl w:val="0"/>
+            </w:rPr>
+            <w:t xml:space="preserve">.1.1  </w:t>
+          </w:r>
+          <w:r>
+            <w:rPr>
+              <w:rtl w:val="0"/>
+            </w:rPr>
+            <w:t xml:space="preserve">Other</w:t>
+            <w:tab/>
+            <w:t xml:space="preserve">8</w:t>
+          </w:r>
+        </w:p>
+        <w:p>
+          <w:pPr>
+            <w:keepNext w:val="0"/>
+            <w:keepLines w:val="0"/>
+            <w:pageBreakBefore w:val="0"/>
+            <w:widowControl w:val="0"/>
+            <w:pBdr>
+              <w:top w:space="0" w:sz="0" w:val="nil"/>
+              <w:left w:space="0" w:sz="0" w:val="nil"/>
+              <w:bottom w:space="0" w:sz="0" w:val="nil"/>
+              <w:right w:space="0" w:sz="0" w:val="nil"/>
+              <w:between w:space="0" w:sz="0" w:val="nil"/>
+            </w:pBdr>
+            <w:shd w:fill="auto" w:val="clear"/>
+            <w:tabs>
+              <w:tab w:val="right" w:leader="none" w:pos="9360"/>
+              <w:tab w:val="left" w:leader="none" w:pos="432"/>
+            </w:tabs>
+            <w:spacing w:after="60" w:before="240" w:line="240" w:lineRule="auto"/>
+            <w:ind w:left="0" w:right="720" w:firstLine="0"/>
+            <w:rPr/>
+          </w:pPr>
           <w:r>
             <w:fldChar w:fldCharType="begin"/>
             <w:instrText xml:space="preserve"> HYPERLINK \l "_heading=h.3rdcrjn" </w:instrText>
@@ -1578,19 +1687,7 @@
         <w:spacing w:after="60" w:before="480" w:line="240" w:lineRule="auto"/>
         <w:ind w:left="0" w:right="0" w:firstLine="0"/>
         <w:jc w:val="center"/>
-        <w:rPr>
-          <w:rFonts w:ascii="Arial" w:cs="Arial" w:eastAsia="Arial" w:hAnsi="Arial"/>
-          <w:b w:val="1"/>
-          <w:i w:val="0"/>
-          <w:smallCaps w:val="0"/>
-          <w:strike w:val="0"/>
-          <w:color w:val="000000"/>
-          <w:sz w:val="32"/>
-          <w:szCs w:val="32"/>
-          <w:u w:val="none"/>
-          <w:shd w:fill="auto" w:val="clear"/>
-          <w:vertAlign w:val="baseline"/>
-        </w:rPr>
+        <w:rPr/>
       </w:pPr>
       <w:r>
         <w:fldChar w:fldCharType="end"/>
@@ -1615,6 +1712,11 @@
         </w:rPr>
         <w:t xml:space="preserve">Test Case</w:t>
       </w:r>
+      <w:r>
+        <w:rPr>
+          <w:rtl w:val="0"/>
+        </w:rPr>
+      </w:r>
     </w:p>
     <w:p>
       <w:pPr>
@@ -1623,8 +1725,10 @@
           <w:ilvl w:val="0"/>
           <w:numId w:val="3"/>
         </w:numPr>
-        <w:ind w:left="0" w:firstLine="0"/>
-        <w:rPr/>
+        <w:ind w:left="720" w:hanging="360"/>
+        <w:rPr>
+          <w:u w:val="none"/>
+        </w:rPr>
       </w:pPr>
       <w:bookmarkStart w:colFirst="0" w:colLast="0" w:name="_heading=h.gjdgxs" w:id="1"/>
       <w:bookmarkEnd w:id="1"/>
@@ -1917,27 +2021,14 @@
       <w:pPr>
         <w:keepLines w:val="1"/>
         <w:spacing w:after="120" w:lineRule="auto"/>
-        <w:ind w:left="0" w:firstLine="0"/>
+        <w:ind w:left="720" w:firstLine="0"/>
         <w:rPr/>
       </w:pPr>
       <w:r>
         <w:rPr>
           <w:rtl w:val="0"/>
         </w:rPr>
-        <w:tab/>
-        <w:t xml:space="preserve">The Valid Expressions Test Cases determine whether the known correct arithmetic operations will output the </w:t>
-        <w:br w:type="textWrapping"/>
-        <w:tab/>
-        <w:t xml:space="preserve">desired results, while the Invalid Expressions Test Cases determine whether the known incorrect arithmetic </w:t>
-        <w:br w:type="textWrapping"/>
-        <w:tab/>
-        <w:t xml:space="preserve">operations are perceived by the AEEC and output the desired errors. The Failed Expressions Test Cases are </w:t>
-        <w:br w:type="textWrapping"/>
-        <w:tab/>
-        <w:t xml:space="preserve">a collection of failed test cases found in both the Valid and Invalid Expressions Test Cases so that these test </w:t>
-        <w:br w:type="textWrapping"/>
-        <w:tab/>
-        <w:t xml:space="preserve">cases are tracked and resolved of errors.  </w:t>
+        <w:t xml:space="preserve">The Valid Expressions Test Cases determine whether the known correct arithmetic operations will output the desired results, while the Invalid Expressions Test Cases determine whether the known incorrect arithmetic operations are perceived by the AEEC and output the desired errors. The Failed Expressions Test Cases are a collection of failed test cases found in both the Valid and Invalid Expressions Test Cases so that these test cases are tracked and resolved of errors.  </w:t>
       </w:r>
     </w:p>
     <w:p>
@@ -1966,16 +2057,20 @@
           <w:ilvl w:val="0"/>
           <w:numId w:val="3"/>
         </w:numPr>
-        <w:ind w:left="0" w:firstLine="0"/>
-        <w:rPr/>
+        <w:ind w:left="720" w:hanging="360"/>
       </w:pPr>
-      <w:bookmarkStart w:colFirst="0" w:colLast="0" w:name="_heading=h.30j0zll" w:id="2"/>
+      <w:bookmarkStart w:colFirst="0" w:colLast="0" w:name="_heading=h.edcnlt83kkr8" w:id="2"/>
       <w:bookmarkEnd w:id="2"/>
       <w:r>
         <w:rPr>
           <w:rtl w:val="0"/>
         </w:rPr>
         <w:t xml:space="preserve">Test Case Procedure table</w:t>
+      </w:r>
+      <w:r>
+        <w:rPr>
+          <w:rtl w:val="0"/>
+        </w:rPr>
       </w:r>
     </w:p>
     <w:p>
@@ -8196,9 +8291,166 @@
     </w:tbl>
     <w:p>
       <w:pPr>
-        <w:keepLines w:val="1"/>
-        <w:spacing w:after="120" w:lineRule="auto"/>
+        <w:pStyle w:val="Heading1"/>
+        <w:ind w:left="0" w:firstLine="0"/>
         <w:rPr/>
+      </w:pPr>
+      <w:bookmarkStart w:colFirst="0" w:colLast="0" w:name="_heading=h.autecc92fjue" w:id="3"/>
+      <w:bookmarkEnd w:id="3"/>
+      <w:r>
+        <w:rPr>
+          <w:rtl w:val="0"/>
+        </w:rPr>
+        <w:t xml:space="preserve">     6.   </w:t>
+      </w:r>
+      <w:r>
+        <w:rPr>
+          <w:rtl w:val="0"/>
+        </w:rPr>
+        <w:t xml:space="preserve">Environmental Needs</w:t>
+      </w:r>
+    </w:p>
+    <w:p>
+      <w:pPr>
+        <w:pStyle w:val="Heading3"/>
+        <w:spacing w:after="0" w:lineRule="auto"/>
+        <w:ind w:right="-13760"/>
+        <w:rPr>
+          <w:i w:val="1"/>
+        </w:rPr>
+      </w:pPr>
+      <w:bookmarkStart w:colFirst="0" w:colLast="0" w:name="_heading=h.dvpnf2rpbsi8" w:id="4"/>
+      <w:bookmarkEnd w:id="4"/>
+      <w:r>
+        <w:rPr>
+          <w:b w:val="1"/>
+          <w:i w:val="1"/>
+          <w:rtl w:val="0"/>
+        </w:rPr>
+        <w:t xml:space="preserve">      </w:t>
+      </w:r>
+      <w:r>
+        <w:rPr>
+          <w:b w:val="1"/>
+          <w:rtl w:val="0"/>
+        </w:rPr>
+        <w:t xml:space="preserve">6</w:t>
+      </w:r>
+      <w:r>
+        <w:rPr>
+          <w:b w:val="1"/>
+          <w:i w:val="1"/>
+          <w:rtl w:val="0"/>
+        </w:rPr>
+        <w:t xml:space="preserve">.1.</w:t>
+      </w:r>
+      <w:r>
+        <w:rPr>
+          <w:b w:val="1"/>
+          <w:rtl w:val="0"/>
+        </w:rPr>
+        <w:t xml:space="preserve">3</w:t>
+      </w:r>
+      <w:r>
+        <w:rPr>
+          <w:rtl w:val="0"/>
+        </w:rPr>
+        <w:t xml:space="preserve">   </w:t>
+      </w:r>
+      <w:r>
+        <w:rPr>
+          <w:i w:val="1"/>
+          <w:rtl w:val="0"/>
+        </w:rPr>
+        <w:t xml:space="preserve">Other</w:t>
+      </w:r>
+    </w:p>
+    <w:p>
+      <w:pPr>
+        <w:spacing w:after="0" w:lineRule="auto"/>
+        <w:ind w:right="-13760"/>
+        <w:rPr/>
+      </w:pPr>
+      <w:r>
+        <w:rPr>
+          <w:rtl w:val="0"/>
+        </w:rPr>
+        <w:tab/>
+        <w:t xml:space="preserve">      The AEEC calculator is designed to be computationally efficient and optimized for performance </w:t>
+        <w:br w:type="textWrapping"/>
+        <w:tab/>
+        <w:t xml:space="preserve">      when calculating difficult and lengthy expressions. This program is designed to also have a </w:t>
+        <w:br w:type="textWrapping"/>
+        <w:tab/>
+        <w:t xml:space="preserve">      minimal impact on system operations, ensuring that the program does not force unnecessary </w:t>
+        <w:br w:type="textWrapping"/>
+        <w:tab/>
+        <w:t xml:space="preserve">      strain on the user’s device. The program also has optimal resource management, ensuring that</w:t>
+        <w:br w:type="textWrapping"/>
+        <w:tab/>
+        <w:t xml:space="preserve">      it is better managing allocated memory and resources to contribute in a more sustainable </w:t>
+        <w:br w:type="textWrapping"/>
+        <w:tab/>
+        <w:t xml:space="preserve">     computing environment. The user should consider closing the AEEC program to better </w:t>
+      </w:r>
+    </w:p>
+    <w:p>
+      <w:pPr>
+        <w:spacing w:after="0" w:lineRule="auto"/>
+        <w:ind w:left="720" w:right="-13760" w:firstLine="0"/>
+        <w:rPr>
+          <w:rFonts w:ascii="Arial" w:cs="Arial" w:eastAsia="Arial" w:hAnsi="Arial"/>
+          <w:sz w:val="23"/>
+          <w:szCs w:val="23"/>
+          <w:shd w:fill="f2f2f2" w:val="clear"/>
+        </w:rPr>
+      </w:pPr>
+      <w:r>
+        <w:rPr>
+          <w:rtl w:val="0"/>
+        </w:rPr>
+        <w:t xml:space="preserve">     conserve system resources and device energy. </w:t>
+      </w:r>
+      <w:r>
+        <w:rPr>
+          <w:rtl w:val="0"/>
+        </w:rPr>
+      </w:r>
+    </w:p>
+    <w:p>
+      <w:pPr>
+        <w:spacing w:after="0" w:lineRule="auto"/>
+        <w:ind w:right="-13760"/>
+        <w:rPr>
+          <w:rFonts w:ascii="Arial" w:cs="Arial" w:eastAsia="Arial" w:hAnsi="Arial"/>
+          <w:sz w:val="23"/>
+          <w:szCs w:val="23"/>
+          <w:shd w:fill="f2f2f2" w:val="clear"/>
+        </w:rPr>
+      </w:pPr>
+      <w:r>
+        <w:rPr>
+          <w:rtl w:val="0"/>
+        </w:rPr>
+      </w:r>
+    </w:p>
+    <w:p>
+      <w:pPr>
+        <w:rPr>
+          <w:rFonts w:ascii="Arial" w:cs="Arial" w:eastAsia="Arial" w:hAnsi="Arial"/>
+        </w:rPr>
+      </w:pPr>
+      <w:r>
+        <w:rPr>
+          <w:rtl w:val="0"/>
+        </w:rPr>
+      </w:r>
+    </w:p>
+    <w:p>
+      <w:pPr>
+        <w:rPr>
+          <w:rFonts w:ascii="Arial" w:cs="Arial" w:eastAsia="Arial" w:hAnsi="Arial"/>
+        </w:rPr>
       </w:pPr>
       <w:r>
         <w:rPr>
@@ -9226,92 +9478,107 @@
       <w:lvlText w:val="%1."/>
       <w:lvlJc w:val="left"/>
       <w:pPr>
-        <w:ind w:left="0" w:firstLine="0"/>
+        <w:ind w:left="720" w:hanging="360"/>
       </w:pPr>
       <w:rPr>
-        <w:b w:val="1"/>
-        <w:i w:val="0"/>
+        <w:u w:val="none"/>
       </w:rPr>
     </w:lvl>
     <w:lvl w:ilvl="1">
       <w:start w:val="1"/>
       <w:numFmt w:val="decimal"/>
-      <w:lvlText w:val="%1.%2"/>
+      <w:lvlText w:val="%2."/>
       <w:lvlJc w:val="left"/>
       <w:pPr>
-        <w:ind w:left="0" w:firstLine="0"/>
+        <w:ind w:left="1440" w:hanging="360"/>
       </w:pPr>
-      <w:rPr/>
+      <w:rPr>
+        <w:u w:val="none"/>
+      </w:rPr>
     </w:lvl>
     <w:lvl w:ilvl="2">
       <w:start w:val="1"/>
-      <w:numFmt w:val="decimal"/>
-      <w:lvlText w:val="%1.%2.%3"/>
-      <w:lvlJc w:val="left"/>
+      <w:numFmt w:val="lowerRoman"/>
+      <w:lvlText w:val="%3."/>
+      <w:lvlJc w:val="right"/>
       <w:pPr>
-        <w:ind w:left="0" w:firstLine="0"/>
+        <w:ind w:left="2160" w:hanging="360"/>
       </w:pPr>
-      <w:rPr/>
+      <w:rPr>
+        <w:u w:val="none"/>
+      </w:rPr>
     </w:lvl>
     <w:lvl w:ilvl="3">
       <w:start w:val="1"/>
       <w:numFmt w:val="decimal"/>
-      <w:lvlText w:val="%1.%2.%3.%4"/>
+      <w:lvlText w:val="%4."/>
       <w:lvlJc w:val="left"/>
       <w:pPr>
-        <w:ind w:left="0" w:firstLine="0"/>
+        <w:ind w:left="2880" w:hanging="360"/>
       </w:pPr>
-      <w:rPr/>
+      <w:rPr>
+        <w:u w:val="none"/>
+      </w:rPr>
     </w:lvl>
     <w:lvl w:ilvl="4">
       <w:start w:val="1"/>
-      <w:numFmt w:val="decimal"/>
-      <w:lvlText w:val="%1.%2.%3.%4.%5"/>
+      <w:numFmt w:val="lowerLetter"/>
+      <w:lvlText w:val="%5."/>
       <w:lvlJc w:val="left"/>
       <w:pPr>
-        <w:ind w:left="0" w:firstLine="0"/>
+        <w:ind w:left="3600" w:hanging="360"/>
       </w:pPr>
-      <w:rPr/>
+      <w:rPr>
+        <w:u w:val="none"/>
+      </w:rPr>
     </w:lvl>
     <w:lvl w:ilvl="5">
       <w:start w:val="1"/>
-      <w:numFmt w:val="decimal"/>
-      <w:lvlText w:val="%1.%2.%3.%4.%5.%6"/>
-      <w:lvlJc w:val="left"/>
+      <w:numFmt w:val="lowerRoman"/>
+      <w:lvlText w:val="%6."/>
+      <w:lvlJc w:val="right"/>
       <w:pPr>
-        <w:ind w:left="0" w:firstLine="0"/>
+        <w:ind w:left="4320" w:hanging="360"/>
       </w:pPr>
-      <w:rPr/>
+      <w:rPr>
+        <w:u w:val="none"/>
+      </w:rPr>
     </w:lvl>
     <w:lvl w:ilvl="6">
       <w:start w:val="1"/>
       <w:numFmt w:val="decimal"/>
-      <w:lvlText w:val="%1.%2.%3.%4.%5.%6.%7"/>
+      <w:lvlText w:val="%7."/>
       <w:lvlJc w:val="left"/>
       <w:pPr>
-        <w:ind w:left="0" w:firstLine="0"/>
+        <w:ind w:left="5040" w:hanging="360"/>
       </w:pPr>
-      <w:rPr/>
+      <w:rPr>
+        <w:u w:val="none"/>
+      </w:rPr>
     </w:lvl>
     <w:lvl w:ilvl="7">
       <w:start w:val="1"/>
-      <w:numFmt w:val="decimal"/>
-      <w:lvlText w:val="%1.%2.%3.%4.%5.%6.%7.%8"/>
+      <w:numFmt w:val="lowerLetter"/>
+      <w:lvlText w:val="%8."/>
       <w:lvlJc w:val="left"/>
       <w:pPr>
-        <w:ind w:left="0" w:firstLine="0"/>
+        <w:ind w:left="5760" w:hanging="360"/>
       </w:pPr>
-      <w:rPr/>
+      <w:rPr>
+        <w:u w:val="none"/>
+      </w:rPr>
     </w:lvl>
     <w:lvl w:ilvl="8">
       <w:start w:val="1"/>
-      <w:numFmt w:val="decimal"/>
-      <w:lvlText w:val="%1.%2.%3.%4.%5.%6.%7.%8.%9"/>
-      <w:lvlJc w:val="left"/>
+      <w:numFmt w:val="lowerRoman"/>
+      <w:lvlText w:val="%9."/>
+      <w:lvlJc w:val="right"/>
       <w:pPr>
-        <w:ind w:left="0" w:firstLine="0"/>
+        <w:ind w:left="6480" w:hanging="360"/>
       </w:pPr>
-      <w:rPr/>
+      <w:rPr>
+        <w:u w:val="none"/>
+      </w:rPr>
     </w:lvl>
   </w:abstractNum>
   <w:num w:numId="1">
@@ -10461,7 +10728,7 @@
 
 <file path=customXML/item1.xml><?xml version="1.0" encoding="utf-8"?>
 <go:gDocsCustomXmlDataStorage xmlns:go="http://customooxmlschemas.google.com/" xmlns:r="http://schemas.openxmlformats.org/officeDocument/2006/relationships" uri="GoogleDocsCustomDataVersion2">
-  <go:docsCustomData xmlns:go="http://customooxmlschemas.google.com/" roundtripDataSignature="AMtx7mixWJKKtf+24kZAT/vBb6BsV/f9eg==">CgMxLjAyDmgubnhrMjdtd2xmcnBkMghoLmdqZGd4czIJaC4zMGowemxsOABqJwoUc3VnZ2VzdC50aHRreHIzcDYxNWESD1NpbHZyYmx1ZDI3IHR0dmonChRzdWdnZXN0LmpzMXNiemx2a2ZhMBIPU2lsdnJibHVkMjcgdHR2aicKFHN1Z2dlc3QudjE5ZjRvcjd6czhiEg9TaWx2cmJsdWQyNyB0dHZyITE5UTRwOUw3N3JxMHRBVW5BQmU1TF85SGdKQ08xT29HRg==</go:docsCustomData>
+  <go:docsCustomData xmlns:go="http://customooxmlschemas.google.com/" roundtripDataSignature="AMtx7mjYhOC4hm2SM/kO+f8O5NooOCbviw==">CgMxLjAyDmgubnhrMjdtd2xmcnBkMghoLmdqZGd4czIOaC5lZGNubHQ4M2trcjgyDmguYXV0ZWNjOTJmanVlMg5oLmR2cG5mMnJwYnNpODgAaicKFHN1Z2dlc3QudGh0a3hyM3A2MTVhEg9TaWx2cmJsdWQyNyB0dHZqJwoUc3VnZ2VzdC5qczFzYnpsdmtmYTASD1NpbHZyYmx1ZDI3IHR0dmonChRzdWdnZXN0LnYxOWY0b3I3enM4YhIPU2lsdnJibHVkMjcgdHR2ciExOVE0cDlMNzdycTB0QVVuQUJlNUxfOUhnSkNPMU9vR0Y=</go:docsCustomData>
 </go:gDocsCustomXmlDataStorage>
 </file>
 

</xml_diff>